<commit_message>
minor changes on BD and models
</commit_message>
<xml_diff>
--- a/BD/Drop Poo.docx
+++ b/BD/Drop Poo.docx
@@ -27,15 +27,13 @@
         </w:rPr>
         <w:t xml:space="preserve">drop table </w:t>
       </w:r>
-      <w:proofErr w:type="spellStart"/>
       <w:proofErr w:type="gramStart"/>
       <w:r>
         <w:rPr>
           <w:lang w:val="en-US"/>
         </w:rPr>
-        <w:t>cliente</w:t>
-      </w:r>
-      <w:proofErr w:type="spellEnd"/>
+        <w:t>client</w:t>
+      </w:r>
       <w:r>
         <w:rPr>
           <w:lang w:val="en-US"/>
@@ -56,15 +54,13 @@
         </w:rPr>
         <w:t xml:space="preserve">drop table </w:t>
       </w:r>
-      <w:proofErr w:type="spellStart"/>
       <w:proofErr w:type="gramStart"/>
       <w:r>
         <w:rPr>
           <w:lang w:val="en-US"/>
         </w:rPr>
-        <w:t>pagamento</w:t>
-      </w:r>
-      <w:proofErr w:type="spellEnd"/>
+        <w:t>payment</w:t>
+      </w:r>
       <w:r>
         <w:rPr>
           <w:lang w:val="en-US"/>
@@ -85,15 +81,19 @@
         </w:rPr>
         <w:t xml:space="preserve">drop table </w:t>
       </w:r>
-      <w:proofErr w:type="spellStart"/>
       <w:proofErr w:type="gramStart"/>
       <w:r>
         <w:rPr>
           <w:lang w:val="en-US"/>
         </w:rPr>
-        <w:t>categoria</w:t>
-      </w:r>
-      <w:proofErr w:type="spellEnd"/>
+        <w:t>categor</w:t>
+      </w:r>
+      <w:r>
+        <w:rPr>
+          <w:lang w:val="en-US"/>
+        </w:rPr>
+        <w:t>y</w:t>
+      </w:r>
       <w:r>
         <w:rPr>
           <w:lang w:val="en-US"/>
@@ -114,15 +114,13 @@
         </w:rPr>
         <w:t xml:space="preserve">drop table </w:t>
       </w:r>
-      <w:proofErr w:type="spellStart"/>
       <w:proofErr w:type="gramStart"/>
       <w:r>
         <w:rPr>
           <w:lang w:val="en-US"/>
         </w:rPr>
-        <w:t>producto</w:t>
-      </w:r>
-      <w:proofErr w:type="spellEnd"/>
+        <w:t>product</w:t>
+      </w:r>
       <w:r>
         <w:rPr>
           <w:lang w:val="en-US"/>
@@ -143,15 +141,13 @@
         </w:rPr>
         <w:t xml:space="preserve">drop table </w:t>
       </w:r>
-      <w:proofErr w:type="spellStart"/>
       <w:proofErr w:type="gramStart"/>
       <w:r>
         <w:rPr>
           <w:lang w:val="en-US"/>
         </w:rPr>
-        <w:t>estado</w:t>
-      </w:r>
-      <w:proofErr w:type="spellEnd"/>
+        <w:t>status</w:t>
+      </w:r>
       <w:r>
         <w:rPr>
           <w:lang w:val="en-US"/>
@@ -172,15 +168,13 @@
         </w:rPr>
         <w:t xml:space="preserve">drop table </w:t>
       </w:r>
-      <w:proofErr w:type="spellStart"/>
       <w:proofErr w:type="gramStart"/>
       <w:r>
         <w:rPr>
           <w:lang w:val="en-US"/>
         </w:rPr>
-        <w:t>encomenda</w:t>
-      </w:r>
-      <w:proofErr w:type="spellEnd"/>
+        <w:t>package</w:t>
+      </w:r>
       <w:r>
         <w:rPr>
           <w:lang w:val="en-US"/>
@@ -202,26 +196,70 @@
         <w:t xml:space="preserve">drop table </w:t>
       </w:r>
       <w:proofErr w:type="spellStart"/>
-      <w:r>
-        <w:rPr>
-          <w:lang w:val="en-US"/>
-        </w:rPr>
-        <w:t>estado_</w:t>
-      </w:r>
       <w:proofErr w:type="gramStart"/>
       <w:r>
         <w:rPr>
           <w:lang w:val="en-US"/>
         </w:rPr>
-        <w:t>encomenda</w:t>
-      </w:r>
+        <w:t>packagestatus</w:t>
+      </w:r>
+      <w:proofErr w:type="spellEnd"/>
       <w:r>
         <w:rPr>
           <w:lang w:val="en-US"/>
         </w:rPr>
         <w:t>;</w:t>
       </w:r>
+      <w:proofErr w:type="gramEnd"/>
+    </w:p>
+    <w:p>
+      <w:pPr>
+        <w:rPr>
+          <w:lang w:val="en-US"/>
+        </w:rPr>
+      </w:pPr>
+      <w:r>
+        <w:rPr>
+          <w:lang w:val="en-US"/>
+        </w:rPr>
+        <w:t xml:space="preserve">drop table </w:t>
+      </w:r>
+      <w:proofErr w:type="gramStart"/>
+      <w:r>
+        <w:rPr>
+          <w:lang w:val="en-US"/>
+        </w:rPr>
+        <w:t>admin;</w:t>
+      </w:r>
+      <w:proofErr w:type="gramEnd"/>
+    </w:p>
+    <w:p>
+      <w:pPr>
+        <w:rPr>
+          <w:lang w:val="en-US"/>
+        </w:rPr>
+      </w:pPr>
+      <w:r>
+        <w:rPr>
+          <w:lang w:val="en-US"/>
+        </w:rPr>
+        <w:t xml:space="preserve">drop table </w:t>
+      </w:r>
+      <w:proofErr w:type="spellStart"/>
+      <w:proofErr w:type="gramStart"/>
+      <w:r>
+        <w:rPr>
+          <w:lang w:val="en-US"/>
+        </w:rPr>
+        <w:t>shoppingcart</w:t>
+      </w:r>
       <w:proofErr w:type="spellEnd"/>
+      <w:r>
+        <w:rPr>
+          <w:lang w:val="en-US"/>
+        </w:rPr>
+        <w:t>;</w:t>
+      </w:r>
       <w:proofErr w:type="gramEnd"/>
     </w:p>
     <w:p>

</xml_diff>